<commit_message>
Updated report to include computing environment
</commit_message>
<xml_diff>
--- a/Project_Report.docx
+++ b/Project_Report.docx
@@ -5,17 +5,9 @@
     <w:p>
       <w:pPr>
         <w:pStyle w:val="Title"/>
-        <w:rPr>
-          <w:sz w:val="72"/>
-          <w:szCs w:val="72"/>
-        </w:rPr>
       </w:pPr>
       <w:sdt>
         <w:sdtPr>
-          <w:rPr>
-            <w:sz w:val="72"/>
-            <w:szCs w:val="72"/>
-          </w:rPr>
           <w:alias w:val="Title"/>
           <w:tag w:val=""/>
           <w:id w:val="726351117"/>
@@ -28,11 +20,13 @@
         </w:sdtPr>
         <w:sdtContent>
           <w:r>
-            <w:rPr>
-              <w:sz w:val="72"/>
-              <w:szCs w:val="72"/>
-            </w:rPr>
-            <w:t>Term Project</w:t>
+            <w:t xml:space="preserve">Graph Coloring </w:t>
+          </w:r>
+          <w:r>
+            <w:t>Project</w:t>
+          </w:r>
+          <w:r>
+            <w:t xml:space="preserve"> Report</w:t>
           </w:r>
         </w:sdtContent>
       </w:sdt>
@@ -40,16 +34,8 @@
     <w:p>
       <w:pPr>
         <w:pStyle w:val="Title2"/>
-        <w:rPr>
-          <w:sz w:val="36"/>
-          <w:szCs w:val="36"/>
-        </w:rPr>
       </w:pPr>
       <w:r>
-        <w:rPr>
-          <w:sz w:val="36"/>
-          <w:szCs w:val="36"/>
-        </w:rPr>
         <w:t>Arush Mohan Gupta</w:t>
       </w:r>
     </w:p>
@@ -58,844 +44,215 @@
         <w:pStyle w:val="Title2"/>
       </w:pPr>
       <w:r>
-        <w:t>CS 7350 - 701C</w:t>
+        <w:t>CS 7350 – 701C</w:t>
       </w:r>
     </w:p>
     <w:p>
       <w:pPr>
-        <w:pStyle w:val="Title2"/>
-      </w:pPr>
-      <w:r>
-        <w:t>49008029</w:t>
-      </w:r>
-    </w:p>
-    <w:sdt>
-      <w:sdtPr>
-        <w:rPr>
-          <w:rFonts w:asciiTheme="minorHAnsi" w:eastAsiaTheme="minorEastAsia" w:hAnsiTheme="minorHAnsi" w:cstheme="minorBidi"/>
-          <w:kern w:val="24"/>
-          <w:szCs w:val="24"/>
-          <w:lang w:eastAsia="ja-JP"/>
-        </w:rPr>
-        <w:id w:val="-2069870525"/>
-        <w:docPartObj>
-          <w:docPartGallery w:val="Table of Contents"/>
-          <w:docPartUnique/>
-        </w:docPartObj>
-      </w:sdtPr>
-      <w:sdtEndPr>
-        <w:rPr>
-          <w:b/>
-          <w:bCs/>
-          <w:noProof/>
-        </w:rPr>
-      </w:sdtEndPr>
-      <w:sdtContent>
-        <w:p>
-          <w:pPr>
-            <w:pStyle w:val="TOCHeading"/>
-          </w:pPr>
-          <w:r>
-            <w:rPr>
-              <w:lang w:val="en-GB" w:bidi="en-GB"/>
-            </w:rPr>
-            <w:t>Table of Contents</w:t>
-          </w:r>
-        </w:p>
-        <w:p>
-          <w:pPr>
-            <w:pStyle w:val="TOC1"/>
-            <w:tabs>
-              <w:tab w:val="right" w:leader="dot" w:pos="9350"/>
-            </w:tabs>
-            <w:rPr>
-              <w:noProof/>
-              <w:kern w:val="0"/>
-              <w:sz w:val="22"/>
-              <w:szCs w:val="22"/>
-              <w:lang w:eastAsia="en-US"/>
-            </w:rPr>
-          </w:pPr>
-          <w:r>
-            <w:rPr>
-              <w:lang w:val="en-GB" w:bidi="en-GB"/>
-            </w:rPr>
-            <w:fldChar w:fldCharType="begin"/>
-          </w:r>
-          <w:r>
-            <w:rPr>
-              <w:lang w:val="en-GB" w:bidi="en-GB"/>
-            </w:rPr>
-            <w:instrText xml:space="preserve"> TOC \o "1-3" \h \z \u </w:instrText>
-          </w:r>
-          <w:r>
-            <w:rPr>
-              <w:lang w:val="en-GB" w:bidi="en-GB"/>
-            </w:rPr>
-            <w:fldChar w:fldCharType="separate"/>
-          </w:r>
-          <w:hyperlink w:anchor="_Toc455389208" w:history="1">
-            <w:r>
-              <w:rPr>
-                <w:rStyle w:val="Hyperlink"/>
-                <w:noProof/>
-                <w:lang w:val="en-GB" w:bidi="en-GB"/>
-              </w:rPr>
-              <w:t>Ab</w:t>
-            </w:r>
-            <w:r>
-              <w:rPr>
-                <w:rStyle w:val="Hyperlink"/>
-                <w:noProof/>
-                <w:lang w:val="en-GB" w:bidi="en-GB"/>
-              </w:rPr>
-              <w:t>s</w:t>
-            </w:r>
-            <w:r>
-              <w:rPr>
-                <w:rStyle w:val="Hyperlink"/>
-                <w:noProof/>
-                <w:lang w:val="en-GB" w:bidi="en-GB"/>
-              </w:rPr>
-              <w:t>tract</w:t>
-            </w:r>
-            <w:r>
-              <w:rPr>
-                <w:noProof/>
-                <w:webHidden/>
-              </w:rPr>
-              <w:tab/>
-            </w:r>
-            <w:r>
-              <w:rPr>
-                <w:noProof/>
-                <w:webHidden/>
-              </w:rPr>
-              <w:fldChar w:fldCharType="begin"/>
-            </w:r>
-            <w:r>
-              <w:rPr>
-                <w:noProof/>
-                <w:webHidden/>
-              </w:rPr>
-              <w:instrText xml:space="preserve"> PAGEREF _Toc455389208 \h </w:instrText>
-            </w:r>
-            <w:r>
-              <w:rPr>
-                <w:noProof/>
-                <w:webHidden/>
-              </w:rPr>
-            </w:r>
-            <w:r>
-              <w:rPr>
-                <w:noProof/>
-                <w:webHidden/>
-              </w:rPr>
-              <w:fldChar w:fldCharType="separate"/>
-            </w:r>
-            <w:r>
-              <w:rPr>
-                <w:noProof/>
-                <w:webHidden/>
-              </w:rPr>
-              <w:t>3</w:t>
-            </w:r>
-            <w:r>
-              <w:rPr>
-                <w:noProof/>
-                <w:webHidden/>
-              </w:rPr>
-              <w:fldChar w:fldCharType="end"/>
-            </w:r>
-          </w:hyperlink>
-        </w:p>
-        <w:p>
-          <w:pPr>
-            <w:pStyle w:val="TOC1"/>
-            <w:tabs>
-              <w:tab w:val="right" w:leader="dot" w:pos="9350"/>
-            </w:tabs>
-            <w:rPr>
-              <w:noProof/>
-              <w:kern w:val="0"/>
-              <w:sz w:val="22"/>
-              <w:szCs w:val="22"/>
-              <w:lang w:eastAsia="en-US"/>
-            </w:rPr>
-          </w:pPr>
-          <w:hyperlink w:anchor="_Toc455389209" w:history="1">
-            <w:r>
-              <w:rPr>
-                <w:rStyle w:val="Hyperlink"/>
-                <w:noProof/>
-                <w:lang w:val="en-GB" w:bidi="en-GB"/>
-              </w:rPr>
-              <w:t>[Title here, up to 12 words, on one to two lines]</w:t>
-            </w:r>
-            <w:r>
-              <w:rPr>
-                <w:noProof/>
-                <w:webHidden/>
-              </w:rPr>
-              <w:tab/>
-            </w:r>
-            <w:r>
-              <w:rPr>
-                <w:noProof/>
-                <w:webHidden/>
-              </w:rPr>
-              <w:fldChar w:fldCharType="begin"/>
-            </w:r>
-            <w:r>
-              <w:rPr>
-                <w:noProof/>
-                <w:webHidden/>
-              </w:rPr>
-              <w:instrText xml:space="preserve"> PAGEREF _Toc455389209 \h </w:instrText>
-            </w:r>
-            <w:r>
-              <w:rPr>
-                <w:noProof/>
-                <w:webHidden/>
-              </w:rPr>
-            </w:r>
-            <w:r>
-              <w:rPr>
-                <w:noProof/>
-                <w:webHidden/>
-              </w:rPr>
-              <w:fldChar w:fldCharType="separate"/>
-            </w:r>
-            <w:r>
-              <w:rPr>
-                <w:noProof/>
-                <w:webHidden/>
-              </w:rPr>
-              <w:t>4</w:t>
-            </w:r>
-            <w:r>
-              <w:rPr>
-                <w:noProof/>
-                <w:webHidden/>
-              </w:rPr>
-              <w:fldChar w:fldCharType="end"/>
-            </w:r>
-          </w:hyperlink>
-        </w:p>
-        <w:p>
-          <w:pPr>
-            <w:pStyle w:val="TOC1"/>
-            <w:tabs>
-              <w:tab w:val="right" w:leader="dot" w:pos="9350"/>
-            </w:tabs>
-            <w:rPr>
-              <w:noProof/>
-              <w:kern w:val="0"/>
-              <w:sz w:val="22"/>
-              <w:szCs w:val="22"/>
-              <w:lang w:eastAsia="en-US"/>
-            </w:rPr>
-          </w:pPr>
-          <w:hyperlink w:anchor="_Toc455389210" w:history="1">
-            <w:r>
-              <w:rPr>
-                <w:rStyle w:val="Hyperlink"/>
-                <w:noProof/>
-                <w:lang w:val="en-GB" w:bidi="en-GB"/>
-              </w:rPr>
-              <w:t>[Heading 1]</w:t>
-            </w:r>
-            <w:r>
-              <w:rPr>
-                <w:noProof/>
-                <w:webHidden/>
-              </w:rPr>
-              <w:tab/>
-            </w:r>
-            <w:r>
-              <w:rPr>
-                <w:noProof/>
-                <w:webHidden/>
-              </w:rPr>
-              <w:fldChar w:fldCharType="begin"/>
-            </w:r>
-            <w:r>
-              <w:rPr>
-                <w:noProof/>
-                <w:webHidden/>
-              </w:rPr>
-              <w:instrText xml:space="preserve"> PAGEREF _Toc455389210 \h </w:instrText>
-            </w:r>
-            <w:r>
-              <w:rPr>
-                <w:noProof/>
-                <w:webHidden/>
-              </w:rPr>
-            </w:r>
-            <w:r>
-              <w:rPr>
-                <w:noProof/>
-                <w:webHidden/>
-              </w:rPr>
-              <w:fldChar w:fldCharType="separate"/>
-            </w:r>
-            <w:r>
-              <w:rPr>
-                <w:noProof/>
-                <w:webHidden/>
-              </w:rPr>
-              <w:t>4</w:t>
-            </w:r>
-            <w:r>
-              <w:rPr>
-                <w:noProof/>
-                <w:webHidden/>
-              </w:rPr>
-              <w:fldChar w:fldCharType="end"/>
-            </w:r>
-          </w:hyperlink>
-        </w:p>
-        <w:p>
-          <w:pPr>
-            <w:pStyle w:val="TOC2"/>
-            <w:tabs>
-              <w:tab w:val="right" w:leader="dot" w:pos="9350"/>
-            </w:tabs>
-            <w:rPr>
-              <w:noProof/>
-              <w:kern w:val="0"/>
-              <w:sz w:val="22"/>
-              <w:szCs w:val="22"/>
-              <w:lang w:eastAsia="en-US"/>
-            </w:rPr>
-          </w:pPr>
-          <w:hyperlink w:anchor="_Toc455389211" w:history="1">
-            <w:r>
-              <w:rPr>
-                <w:rStyle w:val="Hyperlink"/>
-                <w:noProof/>
-                <w:lang w:val="en-GB" w:bidi="en-GB"/>
-              </w:rPr>
-              <w:t>[Heading 2]</w:t>
-            </w:r>
-            <w:r>
-              <w:rPr>
-                <w:noProof/>
-                <w:webHidden/>
-              </w:rPr>
-              <w:tab/>
-            </w:r>
-            <w:r>
-              <w:rPr>
-                <w:noProof/>
-                <w:webHidden/>
-              </w:rPr>
-              <w:fldChar w:fldCharType="begin"/>
-            </w:r>
-            <w:r>
-              <w:rPr>
-                <w:noProof/>
-                <w:webHidden/>
-              </w:rPr>
-              <w:instrText xml:space="preserve"> PAGEREF _Toc455389211 \h </w:instrText>
-            </w:r>
-            <w:r>
-              <w:rPr>
-                <w:noProof/>
-                <w:webHidden/>
-              </w:rPr>
-            </w:r>
-            <w:r>
-              <w:rPr>
-                <w:noProof/>
-                <w:webHidden/>
-              </w:rPr>
-              <w:fldChar w:fldCharType="separate"/>
-            </w:r>
-            <w:r>
-              <w:rPr>
-                <w:noProof/>
-                <w:webHidden/>
-              </w:rPr>
-              <w:t>4</w:t>
-            </w:r>
-            <w:r>
-              <w:rPr>
-                <w:noProof/>
-                <w:webHidden/>
-              </w:rPr>
-              <w:fldChar w:fldCharType="end"/>
-            </w:r>
-          </w:hyperlink>
-        </w:p>
-        <w:p>
-          <w:pPr>
-            <w:pStyle w:val="TOC3"/>
-            <w:tabs>
-              <w:tab w:val="right" w:leader="dot" w:pos="9350"/>
-            </w:tabs>
-            <w:rPr>
-              <w:noProof/>
-              <w:kern w:val="0"/>
-              <w:sz w:val="22"/>
-              <w:szCs w:val="22"/>
-              <w:lang w:eastAsia="en-US"/>
-            </w:rPr>
-          </w:pPr>
-          <w:hyperlink w:anchor="_Toc455389212" w:history="1">
-            <w:r>
-              <w:rPr>
-                <w:rStyle w:val="Hyperlink"/>
-                <w:noProof/>
-                <w:lang w:val="en-GB" w:bidi="en-GB"/>
-              </w:rPr>
-              <w:t>[Heading 3]</w:t>
-            </w:r>
-            <w:r>
-              <w:rPr>
-                <w:noProof/>
-                <w:webHidden/>
-              </w:rPr>
-              <w:tab/>
-            </w:r>
-            <w:r>
-              <w:rPr>
-                <w:noProof/>
-                <w:webHidden/>
-              </w:rPr>
-              <w:fldChar w:fldCharType="begin"/>
-            </w:r>
-            <w:r>
-              <w:rPr>
-                <w:noProof/>
-                <w:webHidden/>
-              </w:rPr>
-              <w:instrText xml:space="preserve"> PAGEREF _Toc455389212 \h </w:instrText>
-            </w:r>
-            <w:r>
-              <w:rPr>
-                <w:noProof/>
-                <w:webHidden/>
-              </w:rPr>
-            </w:r>
-            <w:r>
-              <w:rPr>
-                <w:noProof/>
-                <w:webHidden/>
-              </w:rPr>
-              <w:fldChar w:fldCharType="separate"/>
-            </w:r>
-            <w:r>
-              <w:rPr>
-                <w:noProof/>
-                <w:webHidden/>
-              </w:rPr>
-              <w:t>4</w:t>
-            </w:r>
-            <w:r>
-              <w:rPr>
-                <w:noProof/>
-                <w:webHidden/>
-              </w:rPr>
-              <w:fldChar w:fldCharType="end"/>
-            </w:r>
-          </w:hyperlink>
-        </w:p>
-        <w:p>
-          <w:pPr>
-            <w:pStyle w:val="TOC1"/>
-            <w:tabs>
-              <w:tab w:val="right" w:leader="dot" w:pos="9350"/>
-            </w:tabs>
-            <w:rPr>
-              <w:noProof/>
-              <w:kern w:val="0"/>
-              <w:sz w:val="22"/>
-              <w:szCs w:val="22"/>
-              <w:lang w:eastAsia="en-US"/>
-            </w:rPr>
-          </w:pPr>
-          <w:hyperlink w:anchor="_Toc455389213" w:history="1">
-            <w:r>
-              <w:rPr>
-                <w:rStyle w:val="Hyperlink"/>
-                <w:noProof/>
-                <w:lang w:val="en-GB" w:bidi="en-GB"/>
-              </w:rPr>
-              <w:t>References</w:t>
-            </w:r>
-            <w:r>
-              <w:rPr>
-                <w:noProof/>
-                <w:webHidden/>
-              </w:rPr>
-              <w:tab/>
-            </w:r>
-            <w:r>
-              <w:rPr>
-                <w:noProof/>
-                <w:webHidden/>
-              </w:rPr>
-              <w:fldChar w:fldCharType="begin"/>
-            </w:r>
-            <w:r>
-              <w:rPr>
-                <w:noProof/>
-                <w:webHidden/>
-              </w:rPr>
-              <w:instrText xml:space="preserve"> PAGEREF _Toc455389213 \h </w:instrText>
-            </w:r>
-            <w:r>
-              <w:rPr>
-                <w:noProof/>
-                <w:webHidden/>
-              </w:rPr>
-            </w:r>
-            <w:r>
-              <w:rPr>
-                <w:noProof/>
-                <w:webHidden/>
-              </w:rPr>
-              <w:fldChar w:fldCharType="separate"/>
-            </w:r>
-            <w:r>
-              <w:rPr>
-                <w:noProof/>
-                <w:webHidden/>
-              </w:rPr>
-              <w:t>5</w:t>
-            </w:r>
-            <w:r>
-              <w:rPr>
-                <w:noProof/>
-                <w:webHidden/>
-              </w:rPr>
-              <w:fldChar w:fldCharType="end"/>
-            </w:r>
-          </w:hyperlink>
-        </w:p>
-        <w:p>
-          <w:pPr>
-            <w:pStyle w:val="TOC1"/>
-            <w:tabs>
-              <w:tab w:val="right" w:leader="dot" w:pos="9350"/>
-            </w:tabs>
-            <w:rPr>
-              <w:noProof/>
-              <w:kern w:val="0"/>
-              <w:sz w:val="22"/>
-              <w:szCs w:val="22"/>
-              <w:lang w:eastAsia="en-US"/>
-            </w:rPr>
-          </w:pPr>
-          <w:hyperlink w:anchor="_Toc455389214" w:history="1">
-            <w:r>
-              <w:rPr>
-                <w:rStyle w:val="Hyperlink"/>
-                <w:noProof/>
-                <w:lang w:val="en-GB" w:bidi="en-GB"/>
-              </w:rPr>
-              <w:t>Footnotes</w:t>
-            </w:r>
-            <w:r>
-              <w:rPr>
-                <w:noProof/>
-                <w:webHidden/>
-              </w:rPr>
-              <w:tab/>
-            </w:r>
-            <w:r>
-              <w:rPr>
-                <w:noProof/>
-                <w:webHidden/>
-              </w:rPr>
-              <w:fldChar w:fldCharType="begin"/>
-            </w:r>
-            <w:r>
-              <w:rPr>
-                <w:noProof/>
-                <w:webHidden/>
-              </w:rPr>
-              <w:instrText xml:space="preserve"> PAGEREF _Toc455389214 \h </w:instrText>
-            </w:r>
-            <w:r>
-              <w:rPr>
-                <w:noProof/>
-                <w:webHidden/>
-              </w:rPr>
-            </w:r>
-            <w:r>
-              <w:rPr>
-                <w:noProof/>
-                <w:webHidden/>
-              </w:rPr>
-              <w:fldChar w:fldCharType="separate"/>
-            </w:r>
-            <w:r>
-              <w:rPr>
-                <w:noProof/>
-                <w:webHidden/>
-              </w:rPr>
-              <w:t>6</w:t>
-            </w:r>
-            <w:r>
-              <w:rPr>
-                <w:noProof/>
-                <w:webHidden/>
-              </w:rPr>
-              <w:fldChar w:fldCharType="end"/>
-            </w:r>
-          </w:hyperlink>
-        </w:p>
-        <w:p>
-          <w:pPr>
-            <w:pStyle w:val="TOC1"/>
-            <w:tabs>
-              <w:tab w:val="right" w:leader="dot" w:pos="9350"/>
-            </w:tabs>
-            <w:rPr>
-              <w:noProof/>
-              <w:kern w:val="0"/>
-              <w:sz w:val="22"/>
-              <w:szCs w:val="22"/>
-              <w:lang w:eastAsia="en-US"/>
-            </w:rPr>
-          </w:pPr>
-          <w:hyperlink w:anchor="_Toc455389215" w:history="1">
-            <w:r>
-              <w:rPr>
-                <w:rStyle w:val="Hyperlink"/>
-                <w:noProof/>
-                <w:lang w:val="en-GB" w:bidi="en-GB"/>
-              </w:rPr>
-              <w:t>Tables</w:t>
-            </w:r>
-            <w:r>
-              <w:rPr>
-                <w:noProof/>
-                <w:webHidden/>
-              </w:rPr>
-              <w:tab/>
-            </w:r>
-            <w:r>
-              <w:rPr>
-                <w:noProof/>
-                <w:webHidden/>
-              </w:rPr>
-              <w:fldChar w:fldCharType="begin"/>
-            </w:r>
-            <w:r>
-              <w:rPr>
-                <w:noProof/>
-                <w:webHidden/>
-              </w:rPr>
-              <w:instrText xml:space="preserve"> PAGEREF _Toc455389215 \h </w:instrText>
-            </w:r>
-            <w:r>
-              <w:rPr>
-                <w:noProof/>
-                <w:webHidden/>
-              </w:rPr>
-            </w:r>
-            <w:r>
-              <w:rPr>
-                <w:noProof/>
-                <w:webHidden/>
-              </w:rPr>
-              <w:fldChar w:fldCharType="separate"/>
-            </w:r>
-            <w:r>
-              <w:rPr>
-                <w:noProof/>
-                <w:webHidden/>
-              </w:rPr>
-              <w:t>7</w:t>
-            </w:r>
-            <w:r>
-              <w:rPr>
-                <w:noProof/>
-                <w:webHidden/>
-              </w:rPr>
-              <w:fldChar w:fldCharType="end"/>
-            </w:r>
-          </w:hyperlink>
-        </w:p>
-        <w:p>
-          <w:pPr>
-            <w:pStyle w:val="TOC1"/>
-            <w:tabs>
-              <w:tab w:val="right" w:leader="dot" w:pos="9350"/>
-            </w:tabs>
-            <w:rPr>
-              <w:noProof/>
-              <w:kern w:val="0"/>
-              <w:sz w:val="22"/>
-              <w:szCs w:val="22"/>
-              <w:lang w:eastAsia="en-US"/>
-            </w:rPr>
-          </w:pPr>
-          <w:hyperlink w:anchor="_Toc455389216" w:history="1">
-            <w:r>
-              <w:rPr>
-                <w:rStyle w:val="Hyperlink"/>
-                <w:noProof/>
-                <w:lang w:val="en-GB" w:bidi="en-GB"/>
-              </w:rPr>
-              <w:t>Figures</w:t>
-            </w:r>
-            <w:r>
-              <w:rPr>
-                <w:noProof/>
-                <w:webHidden/>
-              </w:rPr>
-              <w:tab/>
-            </w:r>
-            <w:r>
-              <w:rPr>
-                <w:noProof/>
-                <w:webHidden/>
-              </w:rPr>
-              <w:fldChar w:fldCharType="begin"/>
-            </w:r>
-            <w:r>
-              <w:rPr>
-                <w:noProof/>
-                <w:webHidden/>
-              </w:rPr>
-              <w:instrText xml:space="preserve"> PAGEREF _Toc455389216 \h </w:instrText>
-            </w:r>
-            <w:r>
-              <w:rPr>
-                <w:noProof/>
-                <w:webHidden/>
-              </w:rPr>
-            </w:r>
-            <w:r>
-              <w:rPr>
-                <w:noProof/>
-                <w:webHidden/>
-              </w:rPr>
-              <w:fldChar w:fldCharType="separate"/>
-            </w:r>
-            <w:r>
-              <w:rPr>
-                <w:noProof/>
-                <w:webHidden/>
-              </w:rPr>
-              <w:t>8</w:t>
-            </w:r>
-            <w:r>
-              <w:rPr>
-                <w:noProof/>
-                <w:webHidden/>
-              </w:rPr>
-              <w:fldChar w:fldCharType="end"/>
-            </w:r>
-          </w:hyperlink>
-        </w:p>
-        <w:p>
-          <w:pPr>
-            <w:ind w:firstLine="0"/>
-          </w:pPr>
-          <w:r>
-            <w:rPr>
-              <w:b/>
-              <w:noProof/>
-              <w:lang w:val="en-GB" w:bidi="en-GB"/>
-            </w:rPr>
-            <w:fldChar w:fldCharType="end"/>
-          </w:r>
-        </w:p>
-      </w:sdtContent>
-    </w:sdt>
-    <w:p>
-      <w:pPr>
         <w:pStyle w:val="SectionTitle"/>
       </w:pPr>
-      <w:bookmarkStart w:id="0" w:name="_Toc455389208"/>
       <w:r>
         <w:rPr>
           <w:lang w:val="en-GB" w:bidi="en-GB"/>
         </w:rPr>
         <w:lastRenderedPageBreak/>
-        <w:t>Abstract</w:t>
+        <w:t>Computing Environment</w:t>
       </w:r>
-      <w:bookmarkEnd w:id="0"/>
     </w:p>
-    <w:sdt>
-      <w:sdtPr>
-        <w:id w:val="-1399134618"/>
-        <w:placeholder>
-          <w:docPart w:val="E5C987F812DD294DA7595911A4083694"/>
-        </w:placeholder>
-        <w:temporary/>
-        <w:showingPlcHdr/>
-        <w15:appearance w15:val="hidden"/>
-        <w:text/>
-      </w:sdtPr>
-      <w:sdtContent>
-        <w:p>
-          <w:pPr>
-            <w:pStyle w:val="NoSpacing"/>
-          </w:pPr>
-          <w:r>
-            <w:rPr>
-              <w:lang w:val="en-GB" w:bidi="en-GB"/>
-            </w:rPr>
-            <w:t xml:space="preserve">[The abstract should be one paragraph of between 150 and 250 words.  It is not indented.  Section titles, such as the word </w:t>
-          </w:r>
-          <w:r>
-            <w:rPr>
-              <w:rStyle w:val="Emphasis"/>
-              <w:lang w:val="en-GB" w:bidi="en-GB"/>
-            </w:rPr>
-            <w:t>Abstract</w:t>
-          </w:r>
-          <w:r>
-            <w:rPr>
-              <w:lang w:val="en-GB" w:bidi="en-GB"/>
-            </w:rPr>
-            <w:t xml:space="preserve"> above, are not considered headings so they don’t use bold heading format.  Instead, use the Section Title style.  This style automatically starts your section on a new page, so you don’t have to add page breaks.  To apply any text style in this document with just a tap, have a look at Styles on the Home tab of the ribbon.]</w:t>
-          </w:r>
-        </w:p>
-      </w:sdtContent>
-    </w:sdt>
     <w:p>
+      <w:pPr>
+        <w:ind w:firstLine="0"/>
+      </w:pPr>
+      <w:r>
+        <w:t>For this project I’m working on a 2021 M1 Pro MacBook which has the following specifications:</w:t>
+      </w:r>
+    </w:p>
+    <w:p>
+      <w:pPr>
+        <w:ind w:firstLine="0"/>
+      </w:pPr>
       <w:r>
         <w:rPr>
-          <w:rStyle w:val="Emphasis"/>
-          <w:lang w:val="en-GB" w:bidi="en-GB"/>
+          <w:noProof/>
         </w:rPr>
-        <w:t>Keywords</w:t>
+        <mc:AlternateContent>
+          <mc:Choice Requires="wpg">
+            <w:drawing>
+              <wp:anchor distT="0" distB="0" distL="114300" distR="114300" simplePos="0" relativeHeight="251658240" behindDoc="1" locked="0" layoutInCell="1" allowOverlap="1" wp14:anchorId="30D975C5" wp14:editId="031F05CD">
+                <wp:simplePos x="0" y="0"/>
+                <wp:positionH relativeFrom="column">
+                  <wp:posOffset>1629410</wp:posOffset>
+                </wp:positionH>
+                <wp:positionV relativeFrom="paragraph">
+                  <wp:posOffset>-1905</wp:posOffset>
+                </wp:positionV>
+                <wp:extent cx="2212340" cy="3665220"/>
+                <wp:effectExtent l="0" t="0" r="0" b="5080"/>
+                <wp:wrapTopAndBottom/>
+                <wp:docPr id="4" name="Group 4"/>
+                <wp:cNvGraphicFramePr>
+                  <a:graphicFrameLocks xmlns:a="http://schemas.openxmlformats.org/drawingml/2006/main" noChangeAspect="1"/>
+                </wp:cNvGraphicFramePr>
+                <a:graphic xmlns:a="http://schemas.openxmlformats.org/drawingml/2006/main">
+                  <a:graphicData uri="http://schemas.microsoft.com/office/word/2010/wordprocessingGroup">
+                    <wpg:wgp>
+                      <wpg:cNvGrpSpPr>
+                        <a:grpSpLocks noChangeAspect="1"/>
+                      </wpg:cNvGrpSpPr>
+                      <wpg:grpSpPr>
+                        <a:xfrm>
+                          <a:off x="0" y="0"/>
+                          <a:ext cx="2212340" cy="3665220"/>
+                          <a:chOff x="0" y="0"/>
+                          <a:chExt cx="3073400" cy="5091028"/>
+                        </a:xfrm>
+                      </wpg:grpSpPr>
+                      <pic:pic xmlns:pic="http://schemas.openxmlformats.org/drawingml/2006/picture">
+                        <pic:nvPicPr>
+                          <pic:cNvPr id="3" name="Picture 3" descr="Graphical user interface&#10;&#10;Description automatically generated"/>
+                          <pic:cNvPicPr>
+                            <a:picLocks noChangeAspect="1"/>
+                          </pic:cNvPicPr>
+                        </pic:nvPicPr>
+                        <pic:blipFill rotWithShape="1">
+                          <a:blip r:embed="rId8">
+                            <a:extLst>
+                              <a:ext uri="{28A0092B-C50C-407E-A947-70E740481C1C}">
+                                <a14:useLocalDpi xmlns:a14="http://schemas.microsoft.com/office/drawing/2010/main" val="0"/>
+                              </a:ext>
+                            </a:extLst>
+                          </a:blip>
+                          <a:srcRect b="34171"/>
+                          <a:stretch/>
+                        </pic:blipFill>
+                        <pic:spPr bwMode="auto">
+                          <a:xfrm>
+                            <a:off x="0" y="0"/>
+                            <a:ext cx="3073400" cy="3494405"/>
+                          </a:xfrm>
+                          <a:prstGeom prst="rect">
+                            <a:avLst/>
+                          </a:prstGeom>
+                          <a:ln>
+                            <a:noFill/>
+                          </a:ln>
+                          <a:extLst>
+                            <a:ext uri="{53640926-AAD7-44D8-BBD7-CCE9431645EC}">
+                              <a14:shadowObscured xmlns:a14="http://schemas.microsoft.com/office/drawing/2010/main"/>
+                            </a:ext>
+                          </a:extLst>
+                        </pic:spPr>
+                      </pic:pic>
+                      <pic:pic xmlns:pic="http://schemas.openxmlformats.org/drawingml/2006/picture">
+                        <pic:nvPicPr>
+                          <pic:cNvPr id="1" name="Picture 1" descr="Graphical user interface&#10;&#10;Description automatically generated"/>
+                          <pic:cNvPicPr>
+                            <a:picLocks noChangeAspect="1"/>
+                          </pic:cNvPicPr>
+                        </pic:nvPicPr>
+                        <pic:blipFill rotWithShape="1">
+                          <a:blip r:embed="rId8">
+                            <a:extLst>
+                              <a:ext uri="{28A0092B-C50C-407E-A947-70E740481C1C}">
+                                <a14:useLocalDpi xmlns:a14="http://schemas.microsoft.com/office/drawing/2010/main" val="0"/>
+                              </a:ext>
+                            </a:extLst>
+                          </a:blip>
+                          <a:srcRect t="69923"/>
+                          <a:stretch/>
+                        </pic:blipFill>
+                        <pic:spPr bwMode="auto">
+                          <a:xfrm>
+                            <a:off x="0" y="3494638"/>
+                            <a:ext cx="3073400" cy="1596390"/>
+                          </a:xfrm>
+                          <a:prstGeom prst="rect">
+                            <a:avLst/>
+                          </a:prstGeom>
+                          <a:ln>
+                            <a:noFill/>
+                          </a:ln>
+                          <a:extLst>
+                            <a:ext uri="{53640926-AAD7-44D8-BBD7-CCE9431645EC}">
+                              <a14:shadowObscured xmlns:a14="http://schemas.microsoft.com/office/drawing/2010/main"/>
+                            </a:ext>
+                          </a:extLst>
+                        </pic:spPr>
+                      </pic:pic>
+                    </wpg:wgp>
+                  </a:graphicData>
+                </a:graphic>
+                <wp14:sizeRelH relativeFrom="page">
+                  <wp14:pctWidth>0</wp14:pctWidth>
+                </wp14:sizeRelH>
+                <wp14:sizeRelV relativeFrom="page">
+                  <wp14:pctHeight>0</wp14:pctHeight>
+                </wp14:sizeRelV>
+              </wp:anchor>
+            </w:drawing>
+          </mc:Choice>
+          <mc:Fallback>
+            <w:pict>
+              <v:group w14:anchorId="649E4A6F" id="Group 4" o:spid="_x0000_s1026" style="position:absolute;margin-left:128.3pt;margin-top:-.15pt;width:174.2pt;height:288.6pt;z-index:-251658240" coordsize="30734,50910" o:gfxdata="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">
+                <o:lock v:ext="edit" aspectratio="t"/>
+                <v:shapetype id="_x0000_t75" coordsize="21600,21600" o:spt="75" o:preferrelative="t" path="m@4@5l@4@11@9@11@9@5xe" filled="f" stroked="f">
+                  <v:stroke joinstyle="miter"/>
+                  <v:formulas>
+                    <v:f eqn="if lineDrawn pixelLineWidth 0"/>
+                    <v:f eqn="sum @0 1 0"/>
+                    <v:f eqn="sum 0 0 @1"/>
+                    <v:f eqn="prod @2 1 2"/>
+                    <v:f eqn="prod @3 21600 pixelWidth"/>
+                    <v:f eqn="prod @3 21600 pixelHeight"/>
+                    <v:f eqn="sum @0 0 1"/>
+                    <v:f eqn="prod @6 1 2"/>
+                    <v:f eqn="prod @7 21600 pixelWidth"/>
+                    <v:f eqn="sum @8 21600 0"/>
+                    <v:f eqn="prod @7 21600 pixelHeight"/>
+                    <v:f eqn="sum @10 21600 0"/>
+                  </v:formulas>
+                  <v:path o:extrusionok="f" gradientshapeok="t" o:connecttype="rect"/>
+                  <o:lock v:ext="edit" aspectratio="t"/>
+                </v:shapetype>
+                <v:shape id="Picture 3" o:spid="_x0000_s1027" type="#_x0000_t75" alt="Graphical user interface&#10;&#10;Description automatically generated" style="position:absolute;width:30734;height:34944;visibility:visible;mso-wrap-style:square" o:gfxdata="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">
+                  <v:imagedata r:id="rId9" o:title="Graphical user interface&#10;&#10;Description automatically generated" cropbottom="22394f"/>
+                </v:shape>
+                <v:shape id="Picture 1" o:spid="_x0000_s1028" type="#_x0000_t75" alt="Graphical user interface&#10;&#10;Description automatically generated" style="position:absolute;top:34946;width:30734;height:15964;visibility:visible;mso-wrap-style:square" o:gfxdata="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">
+                  <v:imagedata r:id="rId9" o:title="Graphical user interface&#10;&#10;Description automatically generated" croptop="45825f"/>
+                </v:shape>
+                <w10:wrap type="topAndBottom"/>
+              </v:group>
+            </w:pict>
+          </mc:Fallback>
+        </mc:AlternateContent>
       </w:r>
       <w:r>
-        <w:rPr>
-          <w:lang w:val="en-GB" w:bidi="en-GB"/>
-        </w:rPr>
-        <w:t xml:space="preserve">: </w:t>
+        <w:tab/>
       </w:r>
-      <w:sdt>
-        <w:sdtPr>
-          <w:id w:val="1136374635"/>
-          <w:placeholder>
-            <w:docPart w:val="EA6025AE9B34EA4F9765F979434308C5"/>
-          </w:placeholder>
-          <w:temporary/>
-          <w:showingPlcHdr/>
-          <w15:appearance w15:val="hidden"/>
-          <w:text/>
-        </w:sdtPr>
-        <w:sdtContent>
-          <w:r>
-            <w:rPr>
-              <w:lang w:val="en-GB" w:bidi="en-GB"/>
-            </w:rPr>
-            <w:t>[Tap here to add keywords.]</w:t>
-          </w:r>
-        </w:sdtContent>
-      </w:sdt>
     </w:p>
-    <w:bookmarkStart w:id="1" w:name="_Toc455389209"/>
+    <w:p>
+      <w:pPr>
+        <w:ind w:firstLine="0"/>
+      </w:pPr>
+      <w:r>
+        <w:t xml:space="preserve">In addition, for this project I’ve implemented my solution in Java and have used Visual Studio Code </w:t>
+      </w:r>
+      <w:r>
+        <w:t xml:space="preserve">(version 1.77.3) </w:t>
+      </w:r>
+      <w:r>
+        <w:t>as my IDE.</w:t>
+      </w:r>
+      <w:r>
+        <w:t xml:space="preserve"> Furthermore, I used the Run mode rather than Debug to avoid creation of debug files impacting the execution time of the code. </w:t>
+      </w:r>
+    </w:p>
+    <w:p>
+      <w:pPr>
+        <w:ind w:firstLine="0"/>
+      </w:pPr>
+    </w:p>
+    <w:bookmarkStart w:id="0" w:name="_Toc455389209"/>
     <w:p>
       <w:pPr>
         <w:pStyle w:val="SectionTitle"/>
@@ -914,11 +271,11 @@
         </w:sdtPr>
         <w:sdtContent>
           <w:r>
-            <w:t>Term Project</w:t>
+            <w:t>Graph Coloring Project Report</w:t>
           </w:r>
         </w:sdtContent>
       </w:sdt>
-      <w:bookmarkEnd w:id="1"/>
+      <w:bookmarkEnd w:id="0"/>
     </w:p>
     <w:sdt>
       <w:sdtPr>
@@ -955,7 +312,7 @@
         </w:p>
       </w:sdtContent>
     </w:sdt>
-    <w:bookmarkStart w:id="2" w:name="_Toc455389210" w:displacedByCustomXml="next"/>
+    <w:bookmarkStart w:id="1" w:name="_Toc455389210" w:displacedByCustomXml="next"/>
     <w:sdt>
       <w:sdtPr>
         <w:id w:val="1295489386"/>
@@ -981,7 +338,7 @@
         </w:p>
       </w:sdtContent>
     </w:sdt>
-    <w:bookmarkEnd w:id="2" w:displacedByCustomXml="prev"/>
+    <w:bookmarkEnd w:id="1" w:displacedByCustomXml="prev"/>
     <w:p>
       <w:sdt>
         <w:sdtPr>
@@ -1010,7 +367,7 @@
         <w:t xml:space="preserve"> </w:t>
       </w:r>
     </w:p>
-    <w:bookmarkStart w:id="3" w:name="_Toc455389211"/>
+    <w:bookmarkStart w:id="2" w:name="_Toc455389211"/>
     <w:p>
       <w:pPr>
         <w:pStyle w:val="Heading2"/>
@@ -1042,7 +399,7 @@
         </w:rPr>
         <w:t>1</w:t>
       </w:r>
-      <w:bookmarkEnd w:id="3"/>
+      <w:bookmarkEnd w:id="2"/>
     </w:p>
     <w:sdt>
       <w:sdtPr>
@@ -1068,7 +425,7 @@
         </w:p>
       </w:sdtContent>
     </w:sdt>
-    <w:bookmarkStart w:id="4" w:name="_Toc455389212"/>
+    <w:bookmarkStart w:id="3" w:name="_Toc455389212"/>
     <w:p>
       <w:pPr>
         <w:rPr>
@@ -1106,7 +463,7 @@
             </w:rPr>
             <w:t>[Heading 3]</w:t>
           </w:r>
-          <w:bookmarkEnd w:id="4"/>
+          <w:bookmarkEnd w:id="3"/>
         </w:sdtContent>
       </w:sdt>
       <w:r>
@@ -1328,7 +685,7 @@
         </w:sdtContent>
       </w:sdt>
     </w:p>
-    <w:bookmarkStart w:id="5" w:name="_Toc455389213" w:displacedByCustomXml="next"/>
+    <w:bookmarkStart w:id="4" w:name="_Toc455389213" w:displacedByCustomXml="next"/>
     <w:sdt>
       <w:sdtPr>
         <w:rPr>
@@ -1348,7 +705,7 @@
             </w:rPr>
             <w:t>References</w:t>
           </w:r>
-          <w:bookmarkEnd w:id="5"/>
+          <w:bookmarkEnd w:id="4"/>
         </w:p>
         <w:sdt>
           <w:sdtPr>
@@ -1426,7 +783,7 @@
       <w:pPr>
         <w:pStyle w:val="SectionTitle"/>
       </w:pPr>
-      <w:bookmarkStart w:id="6" w:name="_Toc455389214"/>
+      <w:bookmarkStart w:id="5" w:name="_Toc455389214"/>
       <w:r>
         <w:rPr>
           <w:lang w:val="en-GB" w:bidi="en-GB"/>
@@ -1434,7 +791,7 @@
         <w:lastRenderedPageBreak/>
         <w:t>Footnotes</w:t>
       </w:r>
-      <w:bookmarkEnd w:id="6"/>
+      <w:bookmarkEnd w:id="5"/>
     </w:p>
     <w:p>
       <w:r>
@@ -1488,7 +845,7 @@
       <w:pPr>
         <w:pStyle w:val="SectionTitle"/>
       </w:pPr>
-      <w:bookmarkStart w:id="7" w:name="_Toc455389215"/>
+      <w:bookmarkStart w:id="6" w:name="_Toc455389215"/>
       <w:r>
         <w:rPr>
           <w:lang w:val="en-GB" w:bidi="en-GB"/>
@@ -1496,7 +853,7 @@
         <w:lastRenderedPageBreak/>
         <w:t>Tables</w:t>
       </w:r>
-      <w:bookmarkEnd w:id="7"/>
+      <w:bookmarkEnd w:id="6"/>
     </w:p>
     <w:p>
       <w:pPr>
@@ -2178,7 +1535,7 @@
       <w:pPr>
         <w:pStyle w:val="SectionTitle"/>
       </w:pPr>
-      <w:bookmarkStart w:id="8" w:name="_Toc455389216"/>
+      <w:bookmarkStart w:id="7" w:name="_Toc455389216"/>
       <w:r>
         <w:rPr>
           <w:lang w:val="en-GB" w:bidi="en-GB"/>
@@ -2186,7 +1543,7 @@
         <w:lastRenderedPageBreak/>
         <w:t>Figures</w:t>
       </w:r>
-      <w:bookmarkEnd w:id="8"/>
+      <w:bookmarkEnd w:id="7"/>
     </w:p>
     <w:p>
       <w:pPr>
@@ -2213,7 +1570,7 @@
                     <pic:cNvPicPr/>
                   </pic:nvPicPr>
                   <pic:blipFill>
-                    <a:blip r:embed="rId8">
+                    <a:blip r:embed="rId10">
                       <a:extLst>
                         <a:ext uri="{28A0092B-C50C-407E-A947-70E740481C1C}">
                           <a14:useLocalDpi xmlns:a14="http://schemas.microsoft.com/office/drawing/2010/main" val="0"/>
@@ -2304,8 +1661,9 @@
       </w:r>
     </w:p>
     <w:sectPr>
-      <w:headerReference w:type="default" r:id="rId9"/>
-      <w:headerReference w:type="first" r:id="rId10"/>
+      <w:headerReference w:type="even" r:id="rId11"/>
+      <w:headerReference w:type="default" r:id="rId12"/>
+      <w:headerReference w:type="first" r:id="rId13"/>
       <w:footnotePr>
         <w:pos w:val="beneathText"/>
       </w:footnotePr>
@@ -2372,9 +1730,198 @@
 
 <file path=word/header1.xml><?xml version="1.0" encoding="utf-8"?>
 <w:hdr xmlns:wpc="http://schemas.microsoft.com/office/word/2010/wordprocessingCanvas" xmlns:cx="http://schemas.microsoft.com/office/drawing/2014/chartex" xmlns:cx1="http://schemas.microsoft.com/office/drawing/2015/9/8/chartex" xmlns:cx2="http://schemas.microsoft.com/office/drawing/2015/10/21/chartex" xmlns:cx3="http://schemas.microsoft.com/office/drawing/2016/5/9/chartex" xmlns:cx4="http://schemas.microsoft.com/office/drawing/2016/5/10/chartex" xmlns:cx5="http://schemas.microsoft.com/office/drawing/2016/5/11/chartex" xmlns:cx6="http://schemas.microsoft.com/office/drawing/2016/5/12/chartex" xmlns:cx7="http://schemas.microsoft.com/office/drawing/2016/5/13/chartex" xmlns:cx8="http://schemas.microsoft.com/office/drawing/2016/5/14/chartex" xmlns:mc="http://schemas.openxmlformats.org/markup-compatibility/2006" xmlns:aink="http://schemas.microsoft.com/office/drawing/2016/ink" xmlns:am3d="http://schemas.microsoft.com/office/drawing/2017/model3d" xmlns:o="urn:schemas-microsoft-com:office:office" xmlns:oel="http://schemas.microsoft.com/office/2019/extlst" xmlns:r="http://schemas.openxmlformats.org/officeDocument/2006/relationships" xmlns:m="http://schemas.openxmlformats.org/officeDocument/2006/math" xmlns:v="urn:schemas-microsoft-com:vml" xmlns:wp14="http://schemas.microsoft.com/office/word/2010/wordprocessingDrawing" xmlns:wp="http://schemas.openxmlformats.org/drawingml/2006/wordprocessingDrawing" xmlns:w10="urn:schemas-microsoft-com:office:word" xmlns:w="http://schemas.openxmlformats.org/wordprocessingml/2006/main" xmlns:w14="http://schemas.microsoft.com/office/word/2010/wordml" xmlns:w15="http://schemas.microsoft.com/office/word/2012/wordml" xmlns:w16cex="http://schemas.microsoft.com/office/word/2018/wordml/cex" xmlns:w16cid="http://schemas.microsoft.com/office/word/2016/wordml/cid" xmlns:w16="http://schemas.microsoft.com/office/word/2018/wordml" xmlns:w16du="http://schemas.microsoft.com/office/word/2023/wordml/word16du" xmlns:w16sdtdh="http://schemas.microsoft.com/office/word/2020/wordml/sdtdatahash" xmlns:w16se="http://schemas.microsoft.com/office/word/2015/wordml/symex" xmlns:wpg="http://schemas.microsoft.com/office/word/2010/wordprocessingGroup" xmlns:wpi="http://schemas.microsoft.com/office/word/2010/wordprocessingInk" xmlns:wne="http://schemas.microsoft.com/office/word/2006/wordml" xmlns:wps="http://schemas.microsoft.com/office/word/2010/wordprocessingShape" mc:Ignorable="w14 w15 w16se w16cid w16 w16cex w16sdtdh wp14">
+  <w:sdt>
+    <w:sdtPr>
+      <w:rPr>
+        <w:rStyle w:val="PageNumber"/>
+      </w:rPr>
+      <w:id w:val="-633558531"/>
+      <w:docPartObj>
+        <w:docPartGallery w:val="Page Numbers (Top of Page)"/>
+        <w:docPartUnique/>
+      </w:docPartObj>
+    </w:sdtPr>
+    <w:sdtContent>
+      <w:p>
+        <w:pPr>
+          <w:pStyle w:val="Header"/>
+          <w:framePr w:wrap="none" w:vAnchor="text" w:hAnchor="margin" w:xAlign="right" w:y="1"/>
+          <w:rPr>
+            <w:rStyle w:val="PageNumber"/>
+          </w:rPr>
+        </w:pPr>
+        <w:r>
+          <w:rPr>
+            <w:rStyle w:val="PageNumber"/>
+          </w:rPr>
+          <w:fldChar w:fldCharType="begin"/>
+        </w:r>
+        <w:r>
+          <w:rPr>
+            <w:rStyle w:val="PageNumber"/>
+          </w:rPr>
+          <w:instrText xml:space="preserve"> PAGE </w:instrText>
+        </w:r>
+        <w:r>
+          <w:rPr>
+            <w:rStyle w:val="PageNumber"/>
+          </w:rPr>
+          <w:fldChar w:fldCharType="separate"/>
+        </w:r>
+        <w:r>
+          <w:rPr>
+            <w:rStyle w:val="PageNumber"/>
+            <w:noProof/>
+          </w:rPr>
+          <w:t>2</w:t>
+        </w:r>
+        <w:r>
+          <w:rPr>
+            <w:rStyle w:val="PageNumber"/>
+          </w:rPr>
+          <w:fldChar w:fldCharType="end"/>
+        </w:r>
+      </w:p>
+    </w:sdtContent>
+  </w:sdt>
+  <w:sdt>
+    <w:sdtPr>
+      <w:rPr>
+        <w:rStyle w:val="PageNumber"/>
+      </w:rPr>
+      <w:id w:val="2009243206"/>
+      <w:docPartObj>
+        <w:docPartGallery w:val="Page Numbers (Top of Page)"/>
+        <w:docPartUnique/>
+      </w:docPartObj>
+    </w:sdtPr>
+    <w:sdtContent>
+      <w:p>
+        <w:pPr>
+          <w:pStyle w:val="Header"/>
+          <w:framePr w:wrap="none" w:vAnchor="text" w:hAnchor="margin" w:xAlign="right" w:y="1"/>
+          <w:ind w:right="360"/>
+          <w:rPr>
+            <w:rStyle w:val="PageNumber"/>
+          </w:rPr>
+        </w:pPr>
+        <w:r>
+          <w:rPr>
+            <w:rStyle w:val="PageNumber"/>
+          </w:rPr>
+          <w:fldChar w:fldCharType="begin"/>
+        </w:r>
+        <w:r>
+          <w:rPr>
+            <w:rStyle w:val="PageNumber"/>
+          </w:rPr>
+          <w:instrText xml:space="preserve"> PAGE </w:instrText>
+        </w:r>
+        <w:r>
+          <w:rPr>
+            <w:rStyle w:val="PageNumber"/>
+          </w:rPr>
+          <w:fldChar w:fldCharType="separate"/>
+        </w:r>
+        <w:r>
+          <w:rPr>
+            <w:rStyle w:val="PageNumber"/>
+            <w:noProof/>
+          </w:rPr>
+          <w:t>2</w:t>
+        </w:r>
+        <w:r>
+          <w:rPr>
+            <w:rStyle w:val="PageNumber"/>
+          </w:rPr>
+          <w:fldChar w:fldCharType="end"/>
+        </w:r>
+      </w:p>
+    </w:sdtContent>
+  </w:sdt>
   <w:p>
     <w:pPr>
       <w:pStyle w:val="Header"/>
+      <w:ind w:right="360"/>
+    </w:pPr>
+  </w:p>
+</w:hdr>
+</file>
+
+<file path=word/header2.xml><?xml version="1.0" encoding="utf-8"?>
+<w:hdr xmlns:wpc="http://schemas.microsoft.com/office/word/2010/wordprocessingCanvas" xmlns:cx="http://schemas.microsoft.com/office/drawing/2014/chartex" xmlns:cx1="http://schemas.microsoft.com/office/drawing/2015/9/8/chartex" xmlns:cx2="http://schemas.microsoft.com/office/drawing/2015/10/21/chartex" xmlns:cx3="http://schemas.microsoft.com/office/drawing/2016/5/9/chartex" xmlns:cx4="http://schemas.microsoft.com/office/drawing/2016/5/10/chartex" xmlns:cx5="http://schemas.microsoft.com/office/drawing/2016/5/11/chartex" xmlns:cx6="http://schemas.microsoft.com/office/drawing/2016/5/12/chartex" xmlns:cx7="http://schemas.microsoft.com/office/drawing/2016/5/13/chartex" xmlns:cx8="http://schemas.microsoft.com/office/drawing/2016/5/14/chartex" xmlns:mc="http://schemas.openxmlformats.org/markup-compatibility/2006" xmlns:aink="http://schemas.microsoft.com/office/drawing/2016/ink" xmlns:am3d="http://schemas.microsoft.com/office/drawing/2017/model3d" xmlns:o="urn:schemas-microsoft-com:office:office" xmlns:oel="http://schemas.microsoft.com/office/2019/extlst" xmlns:r="http://schemas.openxmlformats.org/officeDocument/2006/relationships" xmlns:m="http://schemas.openxmlformats.org/officeDocument/2006/math" xmlns:v="urn:schemas-microsoft-com:vml" xmlns:wp14="http://schemas.microsoft.com/office/word/2010/wordprocessingDrawing" xmlns:wp="http://schemas.openxmlformats.org/drawingml/2006/wordprocessingDrawing" xmlns:w10="urn:schemas-microsoft-com:office:word" xmlns:w="http://schemas.openxmlformats.org/wordprocessingml/2006/main" xmlns:w14="http://schemas.microsoft.com/office/word/2010/wordml" xmlns:w15="http://schemas.microsoft.com/office/word/2012/wordml" xmlns:w16cex="http://schemas.microsoft.com/office/word/2018/wordml/cex" xmlns:w16cid="http://schemas.microsoft.com/office/word/2016/wordml/cid" xmlns:w16="http://schemas.microsoft.com/office/word/2018/wordml" xmlns:w16du="http://schemas.microsoft.com/office/word/2023/wordml/word16du" xmlns:w16sdtdh="http://schemas.microsoft.com/office/word/2020/wordml/sdtdatahash" xmlns:w16se="http://schemas.microsoft.com/office/word/2015/wordml/symex" xmlns:wpg="http://schemas.microsoft.com/office/word/2010/wordprocessingGroup" xmlns:wpi="http://schemas.microsoft.com/office/word/2010/wordprocessingInk" xmlns:wne="http://schemas.microsoft.com/office/word/2006/wordml" xmlns:wps="http://schemas.microsoft.com/office/word/2010/wordprocessingShape" mc:Ignorable="w14 w15 w16se w16cid w16 w16cex w16sdtdh wp14">
+  <w:sdt>
+    <w:sdtPr>
+      <w:rPr>
+        <w:rStyle w:val="PageNumber"/>
+      </w:rPr>
+      <w:id w:val="-1434739778"/>
+      <w:docPartObj>
+        <w:docPartGallery w:val="Page Numbers (Top of Page)"/>
+        <w:docPartUnique/>
+      </w:docPartObj>
+    </w:sdtPr>
+    <w:sdtContent>
+      <w:p>
+        <w:pPr>
+          <w:pStyle w:val="Header"/>
+          <w:framePr w:wrap="none" w:vAnchor="text" w:hAnchor="margin" w:xAlign="right" w:y="1"/>
+          <w:rPr>
+            <w:rStyle w:val="PageNumber"/>
+          </w:rPr>
+        </w:pPr>
+        <w:r>
+          <w:rPr>
+            <w:rStyle w:val="PageNumber"/>
+          </w:rPr>
+          <w:fldChar w:fldCharType="begin"/>
+        </w:r>
+        <w:r>
+          <w:rPr>
+            <w:rStyle w:val="PageNumber"/>
+          </w:rPr>
+          <w:instrText xml:space="preserve"> PAGE </w:instrText>
+        </w:r>
+        <w:r>
+          <w:rPr>
+            <w:rStyle w:val="PageNumber"/>
+          </w:rPr>
+          <w:fldChar w:fldCharType="separate"/>
+        </w:r>
+        <w:r>
+          <w:rPr>
+            <w:rStyle w:val="PageNumber"/>
+            <w:noProof/>
+          </w:rPr>
+          <w:t>2</w:t>
+        </w:r>
+        <w:r>
+          <w:rPr>
+            <w:rStyle w:val="PageNumber"/>
+          </w:rPr>
+          <w:fldChar w:fldCharType="end"/>
+        </w:r>
+      </w:p>
+    </w:sdtContent>
+  </w:sdt>
+  <w:p>
+    <w:pPr>
+      <w:pStyle w:val="Header"/>
+      <w:ind w:right="360"/>
+    </w:pPr>
+  </w:p>
+</w:hdr>
+</file>
+
+<file path=word/header3.xml><?xml version="1.0" encoding="utf-8"?>
+<w:hdr xmlns:wpc="http://schemas.microsoft.com/office/word/2010/wordprocessingCanvas" xmlns:cx="http://schemas.microsoft.com/office/drawing/2014/chartex" xmlns:cx1="http://schemas.microsoft.com/office/drawing/2015/9/8/chartex" xmlns:cx2="http://schemas.microsoft.com/office/drawing/2015/10/21/chartex" xmlns:cx3="http://schemas.microsoft.com/office/drawing/2016/5/9/chartex" xmlns:cx4="http://schemas.microsoft.com/office/drawing/2016/5/10/chartex" xmlns:cx5="http://schemas.microsoft.com/office/drawing/2016/5/11/chartex" xmlns:cx6="http://schemas.microsoft.com/office/drawing/2016/5/12/chartex" xmlns:cx7="http://schemas.microsoft.com/office/drawing/2016/5/13/chartex" xmlns:cx8="http://schemas.microsoft.com/office/drawing/2016/5/14/chartex" xmlns:mc="http://schemas.openxmlformats.org/markup-compatibility/2006" xmlns:aink="http://schemas.microsoft.com/office/drawing/2016/ink" xmlns:am3d="http://schemas.microsoft.com/office/drawing/2017/model3d" xmlns:o="urn:schemas-microsoft-com:office:office" xmlns:oel="http://schemas.microsoft.com/office/2019/extlst" xmlns:r="http://schemas.openxmlformats.org/officeDocument/2006/relationships" xmlns:m="http://schemas.openxmlformats.org/officeDocument/2006/math" xmlns:v="urn:schemas-microsoft-com:vml" xmlns:wp14="http://schemas.microsoft.com/office/word/2010/wordprocessingDrawing" xmlns:wp="http://schemas.openxmlformats.org/drawingml/2006/wordprocessingDrawing" xmlns:w10="urn:schemas-microsoft-com:office:word" xmlns:w="http://schemas.openxmlformats.org/wordprocessingml/2006/main" xmlns:w14="http://schemas.microsoft.com/office/word/2010/wordml" xmlns:w15="http://schemas.microsoft.com/office/word/2012/wordml" xmlns:w16cex="http://schemas.microsoft.com/office/word/2018/wordml/cex" xmlns:w16cid="http://schemas.microsoft.com/office/word/2016/wordml/cid" xmlns:w16="http://schemas.microsoft.com/office/word/2018/wordml" xmlns:w16du="http://schemas.microsoft.com/office/word/2023/wordml/word16du" xmlns:w16sdtdh="http://schemas.microsoft.com/office/word/2020/wordml/sdtdatahash" xmlns:w16se="http://schemas.microsoft.com/office/word/2015/wordml/symex" xmlns:wpg="http://schemas.microsoft.com/office/word/2010/wordprocessingGroup" xmlns:wpi="http://schemas.microsoft.com/office/word/2010/wordprocessingInk" xmlns:wne="http://schemas.microsoft.com/office/word/2006/wordml" xmlns:wps="http://schemas.microsoft.com/office/word/2010/wordprocessingShape" mc:Ignorable="w14 w15 w16se w16cid w16 w16cex w16sdtdh wp14">
+  <w:p>
+    <w:pPr>
+      <w:pStyle w:val="Header"/>
+      <w:ind w:right="360"/>
+      <w:rPr>
+        <w:rStyle w:val="Strong"/>
+      </w:rPr>
     </w:pPr>
     <w:r>
       <w:rPr>
@@ -2382,114 +1929,6 @@
         <w:lang w:val="en-GB" w:bidi="en-GB"/>
       </w:rPr>
       <w:t xml:space="preserve"> </w:t>
-    </w:r>
-    <w:r>
-      <w:rPr>
-        <w:rStyle w:val="Strong"/>
-        <w:lang w:val="en-GB" w:bidi="en-GB"/>
-      </w:rPr>
-      <w:ptab w:relativeTo="margin" w:alignment="right" w:leader="none"/>
-    </w:r>
-    <w:r>
-      <w:rPr>
-        <w:rStyle w:val="Strong"/>
-        <w:lang w:val="en-GB" w:bidi="en-GB"/>
-      </w:rPr>
-      <w:fldChar w:fldCharType="begin"/>
-    </w:r>
-    <w:r>
-      <w:rPr>
-        <w:rStyle w:val="Strong"/>
-        <w:lang w:val="en-GB" w:bidi="en-GB"/>
-      </w:rPr>
-      <w:instrText xml:space="preserve"> PAGE   \* MERGEFORMAT </w:instrText>
-    </w:r>
-    <w:r>
-      <w:rPr>
-        <w:rStyle w:val="Strong"/>
-        <w:lang w:val="en-GB" w:bidi="en-GB"/>
-      </w:rPr>
-      <w:fldChar w:fldCharType="separate"/>
-    </w:r>
-    <w:r>
-      <w:rPr>
-        <w:rStyle w:val="Strong"/>
-        <w:noProof/>
-        <w:lang w:val="en-GB" w:bidi="en-GB"/>
-      </w:rPr>
-      <w:t>9</w:t>
-    </w:r>
-    <w:r>
-      <w:rPr>
-        <w:rStyle w:val="Strong"/>
-        <w:noProof/>
-        <w:lang w:val="en-GB" w:bidi="en-GB"/>
-      </w:rPr>
-      <w:fldChar w:fldCharType="end"/>
-    </w:r>
-  </w:p>
-</w:hdr>
-</file>
-
-<file path=word/header2.xml><?xml version="1.0" encoding="utf-8"?>
-<w:hdr xmlns:wpc="http://schemas.microsoft.com/office/word/2010/wordprocessingCanvas" xmlns:cx="http://schemas.microsoft.com/office/drawing/2014/chartex" xmlns:cx1="http://schemas.microsoft.com/office/drawing/2015/9/8/chartex" xmlns:cx2="http://schemas.microsoft.com/office/drawing/2015/10/21/chartex" xmlns:cx3="http://schemas.microsoft.com/office/drawing/2016/5/9/chartex" xmlns:cx4="http://schemas.microsoft.com/office/drawing/2016/5/10/chartex" xmlns:cx5="http://schemas.microsoft.com/office/drawing/2016/5/11/chartex" xmlns:cx6="http://schemas.microsoft.com/office/drawing/2016/5/12/chartex" xmlns:cx7="http://schemas.microsoft.com/office/drawing/2016/5/13/chartex" xmlns:cx8="http://schemas.microsoft.com/office/drawing/2016/5/14/chartex" xmlns:mc="http://schemas.openxmlformats.org/markup-compatibility/2006" xmlns:aink="http://schemas.microsoft.com/office/drawing/2016/ink" xmlns:am3d="http://schemas.microsoft.com/office/drawing/2017/model3d" xmlns:o="urn:schemas-microsoft-com:office:office" xmlns:oel="http://schemas.microsoft.com/office/2019/extlst" xmlns:r="http://schemas.openxmlformats.org/officeDocument/2006/relationships" xmlns:m="http://schemas.openxmlformats.org/officeDocument/2006/math" xmlns:v="urn:schemas-microsoft-com:vml" xmlns:wp14="http://schemas.microsoft.com/office/word/2010/wordprocessingDrawing" xmlns:wp="http://schemas.openxmlformats.org/drawingml/2006/wordprocessingDrawing" xmlns:w10="urn:schemas-microsoft-com:office:word" xmlns:w="http://schemas.openxmlformats.org/wordprocessingml/2006/main" xmlns:w14="http://schemas.microsoft.com/office/word/2010/wordml" xmlns:w15="http://schemas.microsoft.com/office/word/2012/wordml" xmlns:w16cex="http://schemas.microsoft.com/office/word/2018/wordml/cex" xmlns:w16cid="http://schemas.microsoft.com/office/word/2016/wordml/cid" xmlns:w16="http://schemas.microsoft.com/office/word/2018/wordml" xmlns:w16du="http://schemas.microsoft.com/office/word/2023/wordml/word16du" xmlns:w16sdtdh="http://schemas.microsoft.com/office/word/2020/wordml/sdtdatahash" xmlns:w16se="http://schemas.microsoft.com/office/word/2015/wordml/symex" xmlns:wpg="http://schemas.microsoft.com/office/word/2010/wordprocessingGroup" xmlns:wpi="http://schemas.microsoft.com/office/word/2010/wordprocessingInk" xmlns:wne="http://schemas.microsoft.com/office/word/2006/wordml" xmlns:wps="http://schemas.microsoft.com/office/word/2010/wordprocessingShape" mc:Ignorable="w14 w15 w16se w16cid w16 w16cex w16sdtdh wp14">
-  <w:p>
-    <w:pPr>
-      <w:pStyle w:val="Header"/>
-      <w:rPr>
-        <w:rStyle w:val="Strong"/>
-      </w:rPr>
-    </w:pPr>
-    <w:r>
-      <w:rPr>
-        <w:rStyle w:val="Strong"/>
-        <w:lang w:val="en-GB" w:bidi="en-GB"/>
-      </w:rPr>
-      <w:t xml:space="preserve"> </w:t>
-    </w:r>
-    <w:r>
-      <w:rPr>
-        <w:rStyle w:val="Strong"/>
-        <w:lang w:val="en-GB" w:bidi="en-GB"/>
-      </w:rPr>
-      <w:ptab w:relativeTo="margin" w:alignment="right" w:leader="none"/>
-    </w:r>
-    <w:r>
-      <w:rPr>
-        <w:rStyle w:val="Strong"/>
-        <w:lang w:val="en-GB" w:bidi="en-GB"/>
-      </w:rPr>
-      <w:fldChar w:fldCharType="begin"/>
-    </w:r>
-    <w:r>
-      <w:rPr>
-        <w:rStyle w:val="Strong"/>
-        <w:lang w:val="en-GB" w:bidi="en-GB"/>
-      </w:rPr>
-      <w:instrText xml:space="preserve"> PAGE   \* MERGEFORMAT </w:instrText>
-    </w:r>
-    <w:r>
-      <w:rPr>
-        <w:rStyle w:val="Strong"/>
-        <w:lang w:val="en-GB" w:bidi="en-GB"/>
-      </w:rPr>
-      <w:fldChar w:fldCharType="separate"/>
-    </w:r>
-    <w:r>
-      <w:rPr>
-        <w:rStyle w:val="Strong"/>
-        <w:noProof/>
-        <w:lang w:val="en-GB" w:bidi="en-GB"/>
-      </w:rPr>
-      <w:t>1</w:t>
-    </w:r>
-    <w:r>
-      <w:rPr>
-        <w:rStyle w:val="Strong"/>
-        <w:noProof/>
-        <w:lang w:val="en-GB" w:bidi="en-GB"/>
-      </w:rPr>
-      <w:fldChar w:fldCharType="end"/>
     </w:r>
   </w:p>
 </w:hdr>
@@ -2858,6 +2297,7 @@
     <w:lsdException w:name="HTML Sample" w:semiHidden="1" w:unhideWhenUsed="1"/>
     <w:lsdException w:name="HTML Typewriter" w:semiHidden="1" w:unhideWhenUsed="1"/>
     <w:lsdException w:name="HTML Variable" w:semiHidden="1" w:unhideWhenUsed="1"/>
+    <w:lsdException w:name="Normal Table" w:semiHidden="1" w:unhideWhenUsed="1"/>
     <w:lsdException w:name="annotation subject" w:semiHidden="1" w:unhideWhenUsed="1"/>
     <w:lsdException w:name="No List" w:semiHidden="1" w:unhideWhenUsed="1"/>
     <w:lsdException w:name="Outline List 1" w:semiHidden="1" w:unhideWhenUsed="1"/>
@@ -2901,8 +2341,10 @@
     <w:lsdException w:name="Table Elegant" w:semiHidden="1" w:unhideWhenUsed="1"/>
     <w:lsdException w:name="Table Professional" w:semiHidden="1" w:unhideWhenUsed="1"/>
     <w:lsdException w:name="Table Subtle 1" w:semiHidden="1" w:unhideWhenUsed="1"/>
+    <w:lsdException w:name="Table Subtle 2" w:semiHidden="1" w:unhideWhenUsed="1"/>
     <w:lsdException w:name="Table Web 1" w:semiHidden="1" w:unhideWhenUsed="1"/>
     <w:lsdException w:name="Table Web 2" w:semiHidden="1" w:unhideWhenUsed="1"/>
+    <w:lsdException w:name="Table Web 3" w:semiHidden="1" w:unhideWhenUsed="1"/>
     <w:lsdException w:name="Balloon Text" w:semiHidden="1" w:unhideWhenUsed="1"/>
     <w:lsdException w:name="Table Grid" w:uiPriority="39"/>
     <w:lsdException w:name="Table Theme" w:semiHidden="1" w:unhideWhenUsed="1"/>
@@ -3324,6 +2766,7 @@
   <w:style w:type="character" w:default="1" w:styleId="DefaultParagraphFont">
     <w:name w:val="Default Paragraph Font"/>
     <w:uiPriority w:val="1"/>
+    <w:semiHidden/>
     <w:unhideWhenUsed/>
   </w:style>
   <w:style w:type="table" w:default="1" w:styleId="TableNormal">
@@ -5081,6 +4524,14 @@
       <w:color w:val="5F5F5F" w:themeColor="hyperlink"/>
       <w:u w:val="single"/>
     </w:rPr>
+  </w:style>
+  <w:style w:type="character" w:styleId="PageNumber">
+    <w:name w:val="page number"/>
+    <w:basedOn w:val="DefaultParagraphFont"/>
+    <w:uiPriority w:val="99"/>
+    <w:semiHidden/>
+    <w:unhideWhenUsed/>
+    <w:rsid w:val="00912935"/>
   </w:style>
 </w:styles>
 </file>
@@ -5113,83 +4564,6 @@
               <w:lang w:val="en-GB" w:bidi="en-GB"/>
             </w:rPr>
             <w:t>[Title here, up to 12 words, on one to two lines]</w:t>
-          </w:r>
-        </w:p>
-      </w:docPartBody>
-    </w:docPart>
-    <w:docPart>
-      <w:docPartPr>
-        <w:name w:val="E5C987F812DD294DA7595911A4083694"/>
-        <w:category>
-          <w:name w:val="General"/>
-          <w:gallery w:val="placeholder"/>
-        </w:category>
-        <w:types>
-          <w:type w:val="bbPlcHdr"/>
-        </w:types>
-        <w:behaviors>
-          <w:behavior w:val="content"/>
-        </w:behaviors>
-        <w:guid w:val="{9586769D-D2ED-4E43-B688-DEB00B41BC56}"/>
-      </w:docPartPr>
-      <w:docPartBody>
-        <w:p>
-          <w:pPr>
-            <w:pStyle w:val="E5C987F812DD294DA7595911A4083694"/>
-          </w:pPr>
-          <w:r>
-            <w:rPr>
-              <w:lang w:val="en-GB" w:bidi="en-GB"/>
-            </w:rPr>
-            <w:t xml:space="preserve">[The abstract should be one paragraph of between 150 and 250 words.  It is not indented.  Section titles, such as the word </w:t>
-          </w:r>
-          <w:r>
-            <w:rPr>
-              <w:rStyle w:val="Emphasis"/>
-              <w:lang w:val="en-GB" w:bidi="en-GB"/>
-            </w:rPr>
-            <w:t>Abstract</w:t>
-          </w:r>
-          <w:r>
-            <w:rPr>
-              <w:lang w:val="en-GB" w:bidi="en-GB"/>
-            </w:rPr>
-            <w:t xml:space="preserve"> above, are not considered headings so they don’t use bold heading format.  Instead, use the Section Title style.  This style</w:t>
-          </w:r>
-          <w:r>
-            <w:rPr>
-              <w:lang w:val="en-GB" w:bidi="en-GB"/>
-            </w:rPr>
-            <w:t xml:space="preserve"> automatically starts your section on a new page, so you don’t have to add page breaks.  To apply any text style in this document with just a tap, have a look at Styles on the Home tab of the ribbon.]</w:t>
-          </w:r>
-        </w:p>
-      </w:docPartBody>
-    </w:docPart>
-    <w:docPart>
-      <w:docPartPr>
-        <w:name w:val="EA6025AE9B34EA4F9765F979434308C5"/>
-        <w:category>
-          <w:name w:val="General"/>
-          <w:gallery w:val="placeholder"/>
-        </w:category>
-        <w:types>
-          <w:type w:val="bbPlcHdr"/>
-        </w:types>
-        <w:behaviors>
-          <w:behavior w:val="content"/>
-        </w:behaviors>
-        <w:guid w:val="{0B34FCFE-D55E-E640-B00F-1B76E27A036D}"/>
-      </w:docPartPr>
-      <w:docPartBody>
-        <w:p>
-          <w:pPr>
-            <w:pStyle w:val="EA6025AE9B34EA4F9765F979434308C5"/>
-          </w:pPr>
-          <w:r>
-            <w:rPr>
-              <w:lang w:val="en-GB" w:bidi="en-GB"/>
-            </w:rPr>
-            <w:t>[Tap here to add keywords.]</w:t>
           </w:r>
         </w:p>
       </w:docPartBody>
@@ -5247,13 +4621,7 @@
             <w:rPr>
               <w:lang w:val="en-GB" w:bidi="en-GB"/>
             </w:rPr>
-            <w:t>[The body of your paper use</w:t>
-          </w:r>
-          <w:r>
-            <w:rPr>
-              <w:lang w:val="en-GB" w:bidi="en-GB"/>
-            </w:rPr>
-            <w:t xml:space="preserve">s a half-inch first line indent and is double spaced.  APA style provides for up to five heading levels, shown in the paragraphs that follow.  Note that the word </w:t>
+            <w:t xml:space="preserve">[The body of your paper uses a half-inch first line indent and is double spaced.  APA style provides for up to five heading levels, shown in the paragraphs that follow.  Note that the word </w:t>
           </w:r>
           <w:r>
             <w:rPr>
@@ -5266,13 +4634,7 @@
             <w:rPr>
               <w:lang w:val="en-GB" w:bidi="en-GB"/>
             </w:rPr>
-            <w:t xml:space="preserve"> should not be used as an initial heading, as it’s assumed that your paper begins </w:t>
-          </w:r>
-          <w:r>
-            <w:rPr>
-              <w:lang w:val="en-GB" w:bidi="en-GB"/>
-            </w:rPr>
-            <w:t>with an introduction.]</w:t>
+            <w:t xml:space="preserve"> should not be used as an initial heading, as it’s assumed that your paper begins with an introduction.]</w:t>
           </w:r>
         </w:p>
       </w:docPartBody>
@@ -5388,13 +4750,7 @@
             <w:rPr>
               <w:lang w:val="en-GB" w:bidi="en-GB"/>
             </w:rPr>
-            <w:t>[To update the table of contents (TOC), apply the appropr</w:t>
-          </w:r>
-          <w:r>
-            <w:rPr>
-              <w:lang w:val="en-GB" w:bidi="en-GB"/>
-            </w:rPr>
-            <w:t>iate heading style to just the heading text at the start of a paragraph and it will appear in your TOC.  To do this, select the text for your heading.  Then apply the style you need.]</w:t>
+            <w:t>[To update the table of contents (TOC), apply the appropriate heading style to just the heading text at the start of a paragraph and it will appear in your TOC.  To do this, select the text for your heading.  Then apply the style you need.]</w:t>
           </w:r>
         </w:p>
       </w:docPartBody>
@@ -5453,13 +4809,7 @@
             <w:rPr>
               <w:lang w:val="en-GB" w:bidi="en-GB"/>
             </w:rPr>
-            <w:t>[Include a full stop at the end of a run-in heading.  Note t</w:t>
-          </w:r>
-          <w:r>
-            <w:rPr>
-              <w:lang w:val="en-GB" w:bidi="en-GB"/>
-            </w:rPr>
-            <w:t>hat you can include consecutive paragraphs with their own headings, where appropriate.]</w:t>
+            <w:t>[Include a full stop at the end of a run-in heading.  Note that you can include consecutive paragraphs with their own headings, where appropriate.]</w:t>
           </w:r>
         </w:p>
       </w:docPartBody>
@@ -5518,13 +4868,7 @@
             <w:rPr>
               <w:lang w:val="en-GB" w:bidi="en-GB"/>
             </w:rPr>
-            <w:t>[When using headings, don’t skip levels.  If you need a heading 3, 4 or 5 with no text following it before the next heading, just add a full stop at the end</w:t>
-          </w:r>
-          <w:r>
-            <w:rPr>
-              <w:lang w:val="en-GB" w:bidi="en-GB"/>
-            </w:rPr>
-            <w:t xml:space="preserve"> of the heading, then start a new paragraph for the subheading and its text.]</w:t>
+            <w:t>[When using headings, don’t skip levels.  If you need a heading 3, 4 or 5 with no text following it before the next heading, just add a full stop at the end of the heading, then start a new paragraph for the subheading and its text.]</w:t>
           </w:r>
         </w:p>
       </w:docPartBody>
@@ -5613,13 +4957,7 @@
             <w:rPr>
               <w:lang w:val="en-GB" w:bidi="en-GB"/>
             </w:rPr>
-            <w:t>[Like all sections of your paper, references start on their own page, as shown on the page that follows.  The body of the References section uses the Bibliography sty</w:t>
-          </w:r>
-          <w:r>
-            <w:rPr>
-              <w:lang w:val="en-GB" w:bidi="en-GB"/>
-            </w:rPr>
-            <w:t>le.  For more detailed information on formatting references, see the APA Style Manual, 6th Edition.</w:t>
+            <w:t>[Like all sections of your paper, references start on their own page, as shown on the page that follows.  The body of the References section uses the Bibliography style.  For more detailed information on formatting references, see the APA Style Manual, 6th Edition.</w:t>
           </w:r>
         </w:p>
       </w:docPartBody>
@@ -5753,27 +5091,14 @@
             <w:rPr>
               <w:lang w:val="en-GB" w:bidi="en-GB"/>
             </w:rPr>
-            <w:t>[Add footnotes, if any, on their own page following the references.  For APA formatting requirements, it’s easy to just type your own footnote references an</w:t>
-          </w:r>
-          <w:r>
-            <w:rPr>
-              <w:lang w:val="en-GB" w:bidi="en-GB"/>
-            </w:rPr>
-            <w:t xml:space="preserve">d notes.  To format a footnote reference, select the number, then apply the Footnote Reference.  The body of a footnote, such as this example, uses the Normal text style.  </w:t>
+            <w:t xml:space="preserve">[Add footnotes, if any, on their own page following the references.  For APA formatting requirements, it’s easy to just type your own footnote references and notes.  To format a footnote reference, select the number, then apply the Footnote Reference.  The body of a footnote, such as this example, uses the Normal text style.  </w:t>
           </w:r>
           <w:r>
             <w:rPr>
               <w:rStyle w:val="Emphasis"/>
               <w:lang w:val="en-GB" w:bidi="en-GB"/>
             </w:rPr>
-            <w:t>(Note:  If you delete this sample footnote, don’t forget to delete its in-text refer</w:t>
-          </w:r>
-          <w:r>
-            <w:rPr>
-              <w:rStyle w:val="Emphasis"/>
-              <w:lang w:val="en-GB" w:bidi="en-GB"/>
-            </w:rPr>
-            <w:t>ence as well.)</w:t>
+            <w:t>(Note:  If you delete this sample footnote, don’t forget to delete its in-text reference as well.)</w:t>
           </w:r>
           <w:r>
             <w:rPr>
@@ -5838,19 +5163,7 @@
             <w:rPr>
               <w:lang w:val="en-GB" w:bidi="en-GB"/>
             </w:rPr>
-            <w:t xml:space="preserve">[Place all tables for your paper in a tables section, following the references (and, if applicable, the footnotes).  Start a new page for each table, include a table number and table title for each, as shown on this page.  </w:t>
-          </w:r>
-          <w:r>
-            <w:rPr>
-              <w:lang w:val="en-GB" w:bidi="en-GB"/>
-            </w:rPr>
-            <w:t>All explanatory text appears in a table note that follows the table, such as this one.  Use the Table/Figure style to get the spacing between table and note.  Tables in APA format can use single or 1.5-line spacing.  Include a heading for every row and col</w:t>
-          </w:r>
-          <w:r>
-            <w:rPr>
-              <w:lang w:val="en-GB" w:bidi="en-GB"/>
-            </w:rPr>
-            <w:t>umn, even if the content seems obvious.  To insert a table, on the Insert tab, tap Table.  New tables that you create in this document use APA format by default.]</w:t>
+            <w:t>[Place all tables for your paper in a tables section, following the references (and, if applicable, the footnotes).  Start a new page for each table, include a table number and table title for each, as shown on this page.  All explanatory text appears in a table note that follows the table, such as this one.  Use the Table/Figure style to get the spacing between table and note.  Tables in APA format can use single or 1.5-line spacing.  Include a heading for every row and column, even if the content seems obvious.  To insert a table, on the Insert tab, tap Table.  New tables that you create in this document use APA format by default.]</w:t>
           </w:r>
         </w:p>
       </w:docPartBody>
@@ -5879,13 +5192,7 @@
             <w:rPr>
               <w:lang w:val="en-GB" w:bidi="en-GB"/>
             </w:rPr>
-            <w:t>[Include all figures in their own section, following references (and footnotes and tables, if</w:t>
-          </w:r>
-          <w:r>
-            <w:rPr>
-              <w:lang w:val="en-GB" w:bidi="en-GB"/>
-            </w:rPr>
-            <w:t xml:space="preserve"> applicable).  Include a numbered caption for each figure.  Use the Table/Figure style for easy spacing between figure and caption.]</w:t>
+            <w:t>[Include all figures in their own section, following references (and footnotes and tables, if applicable).  Include a numbered caption for each figure.  Use the Table/Figure style for easy spacing between figure and caption.]</w:t>
           </w:r>
         </w:p>
       </w:docPartBody>
@@ -5930,9 +5237,8 @@
     <w:panose1 w:val="020B0502040204020203"/>
     <w:charset w:val="00"/>
     <w:family w:val="swiss"/>
-    <w:notTrueType/>
     <w:pitch w:val="variable"/>
-    <w:sig w:usb0="00000003" w:usb1="00000000" w:usb2="00000000" w:usb3="00000000" w:csb0="00000001" w:csb1="00000000"/>
+    <w:sig w:usb0="E4002EFF" w:usb1="C000E47F" w:usb2="00000009" w:usb3="00000000" w:csb0="000001FF" w:csb1="00000000"/>
   </w:font>
   <w:font w:name="Consolas">
     <w:panose1 w:val="020B0609020204030204"/>
@@ -5974,7 +5280,9 @@
   </w:compat>
   <w:rsids>
     <w:rsidRoot w:val="00814F1C"/>
+    <w:rsid w:val="00153AF6"/>
     <w:rsid w:val="00814F1C"/>
+    <w:rsid w:val="00E70FB2"/>
   </w:rsids>
   <m:mathPr>
     <m:mathFont m:val="Cambria Math"/>

</xml_diff>